<commit_message>
Creadas la vista del registro de usuario y layout
Se ha creado el formulario de registro y el layout principal
de la página web
</commit_message>
<xml_diff>
--- a/MVC.docx
+++ b/MVC.docx
@@ -116,12 +116,51 @@
       </w:r>
       <w:proofErr w:type="spellEnd"/>
       <w:r>
-        <w:t xml:space="preserve"> de la misma clase donde se crean las funciones y proc</w:t>
-      </w:r>
+        <w:t xml:space="preserve"> de la misma clase donde se crean las funciones y procedimientos.</w:t>
+      </w:r>
+    </w:p>
+    <w:p/>
+    <w:p>
+      <w:r>
+        <w:rPr>
+          <w:b/>
+          <w:u w:val="single"/>
+        </w:rPr>
+        <w:t>COMPOSER</w:t>
+      </w:r>
+      <w:r>
+        <w:t>-&gt; Tiene una interfaz de comandos para crear la estructura del proyecto, facilitan crear la estructura MVC, tiene muchas maneras de declararse, normalmente, se crea como en la imagen</w:t>
+      </w:r>
+    </w:p>
+    <w:p/>
+    <w:p>
       <w:bookmarkStart w:id="0" w:name="_GoBack"/>
       <w:bookmarkEnd w:id="0"/>
       <w:r>
-        <w:t>edimientos.</w:t>
+        <w:pict>
+          <v:shapetype id="_x0000_t75" coordsize="21600,21600" o:spt="75" o:preferrelative="t" path="m@4@5l@4@11@9@11@9@5xe" filled="f" stroked="f">
+            <v:stroke joinstyle="miter"/>
+            <v:formulas>
+              <v:f eqn="if lineDrawn pixelLineWidth 0"/>
+              <v:f eqn="sum @0 1 0"/>
+              <v:f eqn="sum 0 0 @1"/>
+              <v:f eqn="prod @2 1 2"/>
+              <v:f eqn="prod @3 21600 pixelWidth"/>
+              <v:f eqn="prod @3 21600 pixelHeight"/>
+              <v:f eqn="sum @0 0 1"/>
+              <v:f eqn="prod @6 1 2"/>
+              <v:f eqn="prod @7 21600 pixelWidth"/>
+              <v:f eqn="sum @8 21600 0"/>
+              <v:f eqn="prod @7 21600 pixelHeight"/>
+              <v:f eqn="sum @10 21600 0"/>
+            </v:formulas>
+            <v:path o:extrusionok="f" gradientshapeok="t" o:connecttype="rect"/>
+            <o:lock v:ext="edit" aspectratio="t"/>
+          </v:shapetype>
+          <v:shape id="_x0000_i1025" type="#_x0000_t75" style="width:127.2pt;height:154.2pt">
+            <v:imagedata r:id="rId5" o:title="mvc"/>
+          </v:shape>
+        </w:pict>
       </w:r>
     </w:p>
     <w:sectPr>

</xml_diff>